<commit_message>
Update API upload bài thi
</commit_message>
<xml_diff>
--- a/app/exam_answers/15/nguyenhoangthong.docx
+++ b/app/exam_answers/15/nguyenhoangthong.docx
@@ -47,7 +47,16 @@
                 <w:sz w:val="26"/>
                 <w:szCs w:val="26"/>
               </w:rPr>
-              <w:t>M chính</w:t>
+              <w:t xml:space="preserve">M </w:t>
+            </w:r>
+            <w:r>
+              <w:rPr>
+                <w:noProof/>
+                <w:color w:val="000000"/>
+                <w:sz w:val="26"/>
+                <w:szCs w:val="26"/>
+              </w:rPr>
+              <w:t>Thông</w:t>
             </w:r>
           </w:p>
           <w:p>

</xml_diff>